<commit_message>
refactor resources, add icon to app
</commit_message>
<xml_diff>
--- a/resources/report/3343_Коршков_АА.docx
+++ b/resources/report/3343_Коршков_АА.docx
@@ -870,14 +870,7 @@
                 <w:sz w:val="28"/>
                 <w:szCs w:val="28"/>
               </w:rPr>
-              <w:t xml:space="preserve"> </w:t>
-            </w:r>
-            <w:r>
-              <w:rPr>
-                <w:sz w:val="28"/>
-                <w:szCs w:val="28"/>
-              </w:rPr>
-              <w:t>А</w:t>
+              <w:t xml:space="preserve"> А</w:t>
             </w:r>
             <w:r>
               <w:rPr>
@@ -1043,7 +1036,6 @@
               <w:rPr>
                 <w:sz w:val="28"/>
                 <w:szCs w:val="28"/>
-                <w:lang w:val="en-US"/>
               </w:rPr>
             </w:pPr>
             <w:r>
@@ -1082,6 +1074,123 @@
                 <w:szCs w:val="28"/>
               </w:rPr>
               <w:t>.</w:t>
+            </w:r>
+          </w:p>
+          <w:p>
+            <w:pPr>
+              <w:spacing w:line="360" w:lineRule="auto"/>
+              <w:rPr>
+                <w:sz w:val="28"/>
+                <w:szCs w:val="28"/>
+              </w:rPr>
+            </w:pPr>
+            <w:r>
+              <w:rPr>
+                <w:sz w:val="28"/>
+                <w:szCs w:val="28"/>
+              </w:rPr>
+              <w:t>Программа должна отобразить следующую статистику</w:t>
+            </w:r>
+            <w:r>
+              <w:rPr>
+                <w:sz w:val="28"/>
+                <w:szCs w:val="28"/>
+              </w:rPr>
+              <w:t>:</w:t>
+            </w:r>
+          </w:p>
+          <w:p>
+            <w:pPr>
+              <w:numPr>
+                <w:ilvl w:val="0"/>
+                <w:numId w:val="7"/>
+              </w:numPr>
+              <w:spacing w:line="360" w:lineRule="auto"/>
+              <w:rPr>
+                <w:sz w:val="28"/>
+                <w:szCs w:val="28"/>
+              </w:rPr>
+            </w:pPr>
+            <w:r>
+              <w:rPr>
+                <w:sz w:val="28"/>
+                <w:szCs w:val="28"/>
+              </w:rPr>
+              <w:t>Общее количество спутников, данные по которым загружены;</w:t>
+            </w:r>
+          </w:p>
+          <w:p>
+            <w:pPr>
+              <w:numPr>
+                <w:ilvl w:val="0"/>
+                <w:numId w:val="7"/>
+              </w:numPr>
+              <w:spacing w:line="360" w:lineRule="auto"/>
+              <w:rPr>
+                <w:sz w:val="28"/>
+                <w:szCs w:val="28"/>
+              </w:rPr>
+            </w:pPr>
+            <w:r>
+              <w:rPr>
+                <w:sz w:val="28"/>
+                <w:szCs w:val="28"/>
+              </w:rPr>
+              <w:t>Дата самых старых данных из загруженных;</w:t>
+            </w:r>
+          </w:p>
+          <w:p>
+            <w:pPr>
+              <w:numPr>
+                <w:ilvl w:val="0"/>
+                <w:numId w:val="7"/>
+              </w:numPr>
+              <w:spacing w:line="360" w:lineRule="auto"/>
+              <w:rPr>
+                <w:sz w:val="28"/>
+                <w:szCs w:val="28"/>
+              </w:rPr>
+            </w:pPr>
+            <w:r>
+              <w:rPr>
+                <w:sz w:val="28"/>
+                <w:szCs w:val="28"/>
+              </w:rPr>
+              <w:t>Разбитое по годам количество запущенных спутников;</w:t>
+            </w:r>
+          </w:p>
+          <w:p>
+            <w:pPr>
+              <w:numPr>
+                <w:ilvl w:val="0"/>
+                <w:numId w:val="7"/>
+              </w:numPr>
+              <w:spacing w:line="360" w:lineRule="auto"/>
+              <w:rPr>
+                <w:sz w:val="28"/>
+                <w:szCs w:val="28"/>
+              </w:rPr>
+            </w:pPr>
+            <w:r>
+              <w:rPr>
+                <w:sz w:val="28"/>
+                <w:szCs w:val="28"/>
+              </w:rPr>
+              <w:t>Разбитое по градусам (с точностью до одного градуса) количество спутников с разным</w:t>
+            </w:r>
+            <w:r>
+              <w:rPr>
+                <w:sz w:val="28"/>
+                <w:szCs w:val="28"/>
+              </w:rPr>
+              <w:t xml:space="preserve"> </w:t>
+            </w:r>
+            <w:r>
+              <w:rPr>
+                <w:sz w:val="28"/>
+                <w:szCs w:val="28"/>
+              </w:rPr>
+              <w:t>наклонением орбиты.</w:t>
             </w:r>
           </w:p>
         </w:tc>
@@ -1610,50 +1719,18 @@
           <w:sz w:val="28"/>
           <w:szCs w:val="28"/>
         </w:rPr>
-        <w:t xml:space="preserve">Кратко (в </w:t>
-      </w:r>
-      <w:proofErr w:type="gramStart"/>
-      <w:r>
-        <w:rPr>
-          <w:color w:val="FF0000"/>
-          <w:sz w:val="28"/>
-          <w:szCs w:val="28"/>
-        </w:rPr>
-        <w:t>8</w:t>
-      </w:r>
-      <w:r>
-        <w:rPr>
-          <w:color w:val="FF0000"/>
-          <w:sz w:val="28"/>
-          <w:szCs w:val="28"/>
-        </w:rPr>
-        <w:t>-1</w:t>
-      </w:r>
-      <w:r>
-        <w:rPr>
-          <w:color w:val="FF0000"/>
-          <w:sz w:val="28"/>
-          <w:szCs w:val="28"/>
-        </w:rPr>
-        <w:t>0</w:t>
-      </w:r>
-      <w:proofErr w:type="gramEnd"/>
-      <w:r>
-        <w:rPr>
-          <w:color w:val="FF0000"/>
-          <w:sz w:val="28"/>
-          <w:szCs w:val="28"/>
-        </w:rPr>
-        <w:t xml:space="preserve"> строк</w:t>
-      </w:r>
-      <w:r>
-        <w:rPr>
-          <w:color w:val="FF0000"/>
-          <w:sz w:val="28"/>
-          <w:szCs w:val="28"/>
-        </w:rPr>
-        <w:t>) указать</w:t>
-      </w:r>
+        <w:t xml:space="preserve">Целью практики является изучение основ методологии </w:t>
+      </w:r>
+      <w:proofErr w:type="spellStart"/>
+      <w:r>
+        <w:rPr>
+          <w:color w:val="FF0000"/>
+          <w:sz w:val="28"/>
+          <w:szCs w:val="28"/>
+        </w:rPr>
+        <w:t>DevOps</w:t>
+      </w:r>
+      <w:proofErr w:type="spellEnd"/>
       <w:r>
         <w:rPr>
           <w:color w:val="FF0000"/>
@@ -1662,53 +1739,240 @@
         </w:rPr>
         <w:t xml:space="preserve"> </w:t>
       </w:r>
-      <w:r>
-        <w:rPr>
-          <w:color w:val="FF0000"/>
-          <w:sz w:val="28"/>
-          <w:szCs w:val="28"/>
-        </w:rPr>
-        <w:t xml:space="preserve">цель и </w:t>
-      </w:r>
-      <w:r>
-        <w:rPr>
-          <w:color w:val="FF0000"/>
-          <w:sz w:val="28"/>
-          <w:szCs w:val="28"/>
-        </w:rPr>
-        <w:t xml:space="preserve">основное </w:t>
-      </w:r>
-      <w:r>
-        <w:rPr>
-          <w:color w:val="FF0000"/>
-          <w:sz w:val="28"/>
-          <w:szCs w:val="28"/>
-        </w:rPr>
-        <w:t xml:space="preserve">содержание </w:t>
-      </w:r>
-      <w:r>
-        <w:rPr>
-          <w:color w:val="FF0000"/>
-          <w:sz w:val="28"/>
-          <w:szCs w:val="28"/>
-        </w:rPr>
-        <w:t>пра</w:t>
-      </w:r>
-      <w:r>
-        <w:rPr>
-          <w:color w:val="FF0000"/>
-          <w:sz w:val="28"/>
-          <w:szCs w:val="28"/>
-        </w:rPr>
-        <w:t>ктики</w:t>
-      </w:r>
-      <w:r>
-        <w:rPr>
-          <w:color w:val="FF0000"/>
-          <w:sz w:val="28"/>
-          <w:szCs w:val="28"/>
-        </w:rPr>
-        <w:t>.</w:t>
+      <w:proofErr w:type="spellStart"/>
+      <w:r>
+        <w:rPr>
+          <w:color w:val="FF0000"/>
+          <w:sz w:val="28"/>
+          <w:szCs w:val="28"/>
+        </w:rPr>
+        <w:t>иприменение</w:t>
+      </w:r>
+      <w:proofErr w:type="spellEnd"/>
+      <w:r>
+        <w:rPr>
+          <w:color w:val="FF0000"/>
+          <w:sz w:val="28"/>
+          <w:szCs w:val="28"/>
+        </w:rPr>
+        <w:t xml:space="preserve"> инструментов для автоматизации процессов разработки. В ходе</w:t>
+      </w:r>
+      <w:r>
+        <w:rPr>
+          <w:color w:val="FF0000"/>
+          <w:sz w:val="28"/>
+          <w:szCs w:val="28"/>
+        </w:rPr>
+        <w:t xml:space="preserve"> </w:t>
+      </w:r>
+      <w:r>
+        <w:rPr>
+          <w:color w:val="FF0000"/>
+          <w:sz w:val="28"/>
+          <w:szCs w:val="28"/>
+        </w:rPr>
+        <w:t xml:space="preserve">практики осваиваются технологии </w:t>
+      </w:r>
+      <w:proofErr w:type="spellStart"/>
+      <w:r>
+        <w:rPr>
+          <w:color w:val="FF0000"/>
+          <w:sz w:val="28"/>
+          <w:szCs w:val="28"/>
+        </w:rPr>
+        <w:t>Gitflow</w:t>
+      </w:r>
+      <w:proofErr w:type="spellEnd"/>
+      <w:r>
+        <w:rPr>
+          <w:color w:val="FF0000"/>
+          <w:sz w:val="28"/>
+          <w:szCs w:val="28"/>
+        </w:rPr>
+        <w:t xml:space="preserve">, </w:t>
+      </w:r>
+      <w:proofErr w:type="spellStart"/>
+      <w:r>
+        <w:rPr>
+          <w:color w:val="FF0000"/>
+          <w:sz w:val="28"/>
+          <w:szCs w:val="28"/>
+        </w:rPr>
+        <w:t>Docker</w:t>
+      </w:r>
+      <w:proofErr w:type="spellEnd"/>
+      <w:r>
+        <w:rPr>
+          <w:color w:val="FF0000"/>
+          <w:sz w:val="28"/>
+          <w:szCs w:val="28"/>
+        </w:rPr>
+        <w:t xml:space="preserve"> и </w:t>
+      </w:r>
+      <w:proofErr w:type="spellStart"/>
+      <w:r>
+        <w:rPr>
+          <w:color w:val="FF0000"/>
+          <w:sz w:val="28"/>
+          <w:szCs w:val="28"/>
+        </w:rPr>
+        <w:t>GitLab</w:t>
+      </w:r>
+      <w:proofErr w:type="spellEnd"/>
+      <w:r>
+        <w:rPr>
+          <w:color w:val="FF0000"/>
+          <w:sz w:val="28"/>
+          <w:szCs w:val="28"/>
+        </w:rPr>
+        <w:t xml:space="preserve"> CI, которые</w:t>
+      </w:r>
+      <w:r>
+        <w:rPr>
+          <w:color w:val="FF0000"/>
+          <w:sz w:val="28"/>
+          <w:szCs w:val="28"/>
+        </w:rPr>
+        <w:t xml:space="preserve"> </w:t>
+      </w:r>
+      <w:r>
+        <w:rPr>
+          <w:color w:val="FF0000"/>
+          <w:sz w:val="28"/>
+          <w:szCs w:val="28"/>
+        </w:rPr>
+        <w:t>позволяют управлять версиями кода, развертывать приложения в контейнерах и</w:t>
+      </w:r>
+    </w:p>
+    <w:p>
+      <w:pPr>
+        <w:spacing w:line="360" w:lineRule="auto"/>
+        <w:jc w:val="both"/>
+        <w:rPr>
+          <w:color w:val="FF0000"/>
+          <w:sz w:val="28"/>
+          <w:szCs w:val="28"/>
+        </w:rPr>
+      </w:pPr>
+      <w:r>
+        <w:rPr>
+          <w:color w:val="FF0000"/>
+          <w:sz w:val="28"/>
+          <w:szCs w:val="28"/>
+        </w:rPr>
+        <w:t>настраивать непрерывную интеграцию. В рамках практики выполняются</w:t>
+      </w:r>
+      <w:r>
+        <w:rPr>
+          <w:color w:val="FF0000"/>
+          <w:sz w:val="28"/>
+          <w:szCs w:val="28"/>
+        </w:rPr>
+        <w:t xml:space="preserve"> </w:t>
+      </w:r>
+      <w:r>
+        <w:rPr>
+          <w:color w:val="FF0000"/>
+          <w:sz w:val="28"/>
+          <w:szCs w:val="28"/>
+        </w:rPr>
+        <w:t xml:space="preserve">лабораторные работы, включающие работу с Linux, создание </w:t>
+      </w:r>
+      <w:proofErr w:type="spellStart"/>
+      <w:r>
+        <w:rPr>
+          <w:color w:val="FF0000"/>
+          <w:sz w:val="28"/>
+          <w:szCs w:val="28"/>
+        </w:rPr>
+        <w:t>Docker</w:t>
+      </w:r>
+      <w:proofErr w:type="spellEnd"/>
+      <w:r>
+        <w:rPr>
+          <w:color w:val="FF0000"/>
+          <w:sz w:val="28"/>
+          <w:szCs w:val="28"/>
+        </w:rPr>
+        <w:t>-контейнеров и управление ими, а также настройку CI/CD-</w:t>
+      </w:r>
+      <w:proofErr w:type="spellStart"/>
+      <w:r>
+        <w:rPr>
+          <w:color w:val="FF0000"/>
+          <w:sz w:val="28"/>
+          <w:szCs w:val="28"/>
+        </w:rPr>
+        <w:t>пайплайнов</w:t>
+      </w:r>
+      <w:proofErr w:type="spellEnd"/>
+      <w:r>
+        <w:rPr>
+          <w:color w:val="FF0000"/>
+          <w:sz w:val="28"/>
+          <w:szCs w:val="28"/>
+        </w:rPr>
+        <w:t xml:space="preserve"> в </w:t>
+      </w:r>
+      <w:proofErr w:type="spellStart"/>
+      <w:r>
+        <w:rPr>
+          <w:color w:val="FF0000"/>
+          <w:sz w:val="28"/>
+          <w:szCs w:val="28"/>
+        </w:rPr>
+        <w:t>GitLab</w:t>
+      </w:r>
+      <w:proofErr w:type="spellEnd"/>
+      <w:r>
+        <w:rPr>
+          <w:color w:val="FF0000"/>
+          <w:sz w:val="28"/>
+          <w:szCs w:val="28"/>
+        </w:rPr>
+        <w:t xml:space="preserve"> </w:t>
+      </w:r>
+      <w:r>
+        <w:rPr>
+          <w:color w:val="FF0000"/>
+          <w:sz w:val="28"/>
+          <w:szCs w:val="28"/>
+        </w:rPr>
+        <w:t xml:space="preserve">CI. Полученные навыки помогают понять принципы </w:t>
+      </w:r>
+      <w:proofErr w:type="spellStart"/>
+      <w:r>
+        <w:rPr>
+          <w:color w:val="FF0000"/>
+          <w:sz w:val="28"/>
+          <w:szCs w:val="28"/>
+        </w:rPr>
+        <w:t>DevOps</w:t>
+      </w:r>
+      <w:proofErr w:type="spellEnd"/>
+      <w:r>
+        <w:rPr>
+          <w:color w:val="FF0000"/>
+          <w:sz w:val="28"/>
+          <w:szCs w:val="28"/>
+        </w:rPr>
+        <w:t xml:space="preserve"> и их применение в</w:t>
+      </w:r>
+      <w:r>
+        <w:rPr>
+          <w:color w:val="FF0000"/>
+          <w:sz w:val="28"/>
+          <w:szCs w:val="28"/>
+        </w:rPr>
+        <w:t xml:space="preserve"> </w:t>
+      </w:r>
+      <w:r>
+        <w:rPr>
+          <w:color w:val="FF0000"/>
+          <w:sz w:val="28"/>
+          <w:szCs w:val="28"/>
+        </w:rPr>
+        <w:t>реальных проектах.</w:t>
       </w:r>
     </w:p>
     <w:p>
@@ -1720,8 +1984,115 @@
           <w:color w:val="FF0000"/>
           <w:sz w:val="28"/>
           <w:szCs w:val="28"/>
-        </w:rPr>
-      </w:pPr>
+          <w:lang w:val="en-US"/>
+        </w:rPr>
+      </w:pPr>
+      <w:r>
+        <w:rPr>
+          <w:color w:val="FF0000"/>
+          <w:sz w:val="28"/>
+          <w:szCs w:val="28"/>
+        </w:rPr>
+        <w:t xml:space="preserve">Кратко (в </w:t>
+      </w:r>
+      <w:proofErr w:type="gramStart"/>
+      <w:r>
+        <w:rPr>
+          <w:color w:val="FF0000"/>
+          <w:sz w:val="28"/>
+          <w:szCs w:val="28"/>
+        </w:rPr>
+        <w:t>8</w:t>
+      </w:r>
+      <w:r>
+        <w:rPr>
+          <w:color w:val="FF0000"/>
+          <w:sz w:val="28"/>
+          <w:szCs w:val="28"/>
+        </w:rPr>
+        <w:t>-1</w:t>
+      </w:r>
+      <w:r>
+        <w:rPr>
+          <w:color w:val="FF0000"/>
+          <w:sz w:val="28"/>
+          <w:szCs w:val="28"/>
+        </w:rPr>
+        <w:t>0</w:t>
+      </w:r>
+      <w:proofErr w:type="gramEnd"/>
+      <w:r>
+        <w:rPr>
+          <w:color w:val="FF0000"/>
+          <w:sz w:val="28"/>
+          <w:szCs w:val="28"/>
+        </w:rPr>
+        <w:t xml:space="preserve"> строк</w:t>
+      </w:r>
+      <w:r>
+        <w:rPr>
+          <w:color w:val="FF0000"/>
+          <w:sz w:val="28"/>
+          <w:szCs w:val="28"/>
+        </w:rPr>
+        <w:t>) указать</w:t>
+      </w:r>
+      <w:r>
+        <w:rPr>
+          <w:color w:val="FF0000"/>
+          <w:sz w:val="28"/>
+          <w:szCs w:val="28"/>
+        </w:rPr>
+        <w:t xml:space="preserve"> </w:t>
+      </w:r>
+      <w:r>
+        <w:rPr>
+          <w:color w:val="FF0000"/>
+          <w:sz w:val="28"/>
+          <w:szCs w:val="28"/>
+        </w:rPr>
+        <w:t xml:space="preserve">цель и </w:t>
+      </w:r>
+      <w:r>
+        <w:rPr>
+          <w:color w:val="FF0000"/>
+          <w:sz w:val="28"/>
+          <w:szCs w:val="28"/>
+        </w:rPr>
+        <w:t xml:space="preserve">основное </w:t>
+      </w:r>
+      <w:r>
+        <w:rPr>
+          <w:color w:val="FF0000"/>
+          <w:sz w:val="28"/>
+          <w:szCs w:val="28"/>
+        </w:rPr>
+        <w:t xml:space="preserve">содержание </w:t>
+      </w:r>
+      <w:r>
+        <w:rPr>
+          <w:color w:val="FF0000"/>
+          <w:sz w:val="28"/>
+          <w:szCs w:val="28"/>
+        </w:rPr>
+        <w:t>пра</w:t>
+      </w:r>
+      <w:r>
+        <w:rPr>
+          <w:color w:val="FF0000"/>
+          <w:sz w:val="28"/>
+          <w:szCs w:val="28"/>
+        </w:rPr>
+        <w:t>ктики</w:t>
+      </w:r>
+      <w:r>
+        <w:rPr>
+          <w:color w:val="FF0000"/>
+          <w:sz w:val="28"/>
+          <w:szCs w:val="28"/>
+        </w:rPr>
+        <w:t>.</w:t>
+      </w:r>
     </w:p>
     <w:p>
       <w:pPr>
@@ -1729,11 +2100,17 @@
         <w:ind w:firstLine="709"/>
         <w:jc w:val="both"/>
         <w:rPr>
-          <w:color w:val="FF0000"/>
-          <w:sz w:val="28"/>
-          <w:szCs w:val="28"/>
-        </w:rPr>
-      </w:pPr>
+          <w:sz w:val="28"/>
+          <w:szCs w:val="28"/>
+        </w:rPr>
+      </w:pPr>
+      <w:r>
+        <w:rPr>
+          <w:sz w:val="28"/>
+          <w:szCs w:val="28"/>
+        </w:rPr>
+        <w:t>Целью практики является изучение</w:t>
+      </w:r>
     </w:p>
     <w:p>
       <w:pPr>
@@ -1809,11 +2186,34 @@
     </w:p>
     <w:p>
       <w:pPr>
+        <w:spacing w:line="360" w:lineRule="auto"/>
+        <w:ind w:firstLine="709"/>
+        <w:jc w:val="both"/>
+        <w:rPr>
+          <w:color w:val="FF0000"/>
+          <w:sz w:val="28"/>
+          <w:szCs w:val="28"/>
+        </w:rPr>
+      </w:pPr>
+    </w:p>
+    <w:p>
+      <w:pPr>
+        <w:spacing w:line="360" w:lineRule="auto"/>
+        <w:ind w:firstLine="709"/>
+        <w:jc w:val="both"/>
+        <w:rPr>
+          <w:color w:val="FF0000"/>
+          <w:sz w:val="28"/>
+          <w:szCs w:val="28"/>
+        </w:rPr>
+      </w:pPr>
+    </w:p>
+    <w:p>
+      <w:pPr>
         <w:rPr>
           <w:spacing w:val="-2"/>
           <w:sz w:val="28"/>
           <w:szCs w:val="28"/>
-          <w:lang w:val="en-US"/>
         </w:rPr>
       </w:pPr>
     </w:p>
@@ -3647,7 +4047,6 @@
           <w:color w:val="FF0000"/>
           <w:sz w:val="28"/>
           <w:szCs w:val="28"/>
-          <w:lang w:val="en-US"/>
         </w:rPr>
       </w:pPr>
       <w:r>
@@ -4261,17 +4660,7 @@
           <w:sz w:val="28"/>
           <w:szCs w:val="28"/>
         </w:rPr>
-        <w:t xml:space="preserve">14. </w:t>
-      </w:r>
-      <w:bookmarkStart w:id="12" w:name="_GoBack"/>
-      <w:bookmarkEnd w:id="12"/>
-      <w:r>
-        <w:rPr>
-          <w:color w:val="FF0000"/>
-          <w:sz w:val="28"/>
-          <w:szCs w:val="28"/>
-        </w:rPr>
-        <w:t xml:space="preserve">Иванов </w:t>
+        <w:t xml:space="preserve">14. Иванов </w:t>
       </w:r>
       <w:proofErr w:type="gramStart"/>
       <w:r>
@@ -4402,7 +4791,7 @@
         </w:rPr>
         <w:br w:type="page"/>
       </w:r>
-      <w:bookmarkStart w:id="13" w:name="_Toc201596904"/>
+      <w:bookmarkStart w:id="12" w:name="_Toc201596904"/>
       <w:r>
         <w:rPr>
           <w:b/>
@@ -4415,7 +4804,7 @@
         <w:lastRenderedPageBreak/>
         <w:t>ПРИЛОЖЕНИЕ А</w:t>
       </w:r>
-      <w:bookmarkEnd w:id="13"/>
+      <w:bookmarkEnd w:id="12"/>
     </w:p>
     <w:p>
       <w:pPr>
@@ -4431,7 +4820,6 @@
           <w:szCs w:val="28"/>
         </w:rPr>
       </w:pPr>
-      <w:bookmarkStart w:id="14" w:name="_Toc201596905"/>
       <w:r>
         <w:rPr>
           <w:b/>
@@ -4441,12 +4829,113 @@
           <w:sz w:val="28"/>
           <w:szCs w:val="28"/>
         </w:rPr>
-        <w:t>НАЗВАНИЕ ПРИЛОЖЕНИЯ</w:t>
-      </w:r>
-      <w:bookmarkEnd w:id="14"/>
+        <w:t xml:space="preserve">СНИМКИ ЭКРАНА ПРОГРАММЫ </w:t>
+      </w:r>
+    </w:p>
+    <w:p>
+      <w:pPr>
+        <w:jc w:val="center"/>
+        <w:rPr>
+          <w:noProof/>
+          <w:lang w:val="en-US"/>
+        </w:rPr>
+      </w:pPr>
+      <w:r>
+        <w:rPr>
+          <w:noProof/>
+          <w:lang w:val="en-US"/>
+        </w:rPr>
+        <w:pict w14:anchorId="64F8F083">
+          <v:shape id="Рисунок 1" o:spid="_x0000_i1035" type="#_x0000_t75" style="width:374.4pt;height:210.6pt;visibility:visible;mso-wrap-style:square">
+            <v:imagedata r:id="rId12" o:title=""/>
+          </v:shape>
+        </w:pict>
+      </w:r>
+    </w:p>
+    <w:p>
+      <w:pPr>
+        <w:jc w:val="center"/>
+        <w:rPr>
+          <w:noProof/>
+        </w:rPr>
+      </w:pPr>
+      <w:r>
+        <w:rPr>
+          <w:noProof/>
+        </w:rPr>
+        <w:t xml:space="preserve">Рисунок </w:t>
+      </w:r>
+      <w:r>
+        <w:rPr>
+          <w:noProof/>
+          <w:lang w:val="en-US"/>
+        </w:rPr>
+        <w:t xml:space="preserve">&lt;&gt; - </w:t>
+      </w:r>
+      <w:r>
+        <w:rPr>
+          <w:noProof/>
+        </w:rPr>
+        <w:t>Главное окно программы</w:t>
+      </w:r>
+    </w:p>
+    <w:p>
+      <w:pPr>
+        <w:jc w:val="center"/>
+        <w:rPr>
+          <w:noProof/>
+          <w:lang w:val="en-US"/>
+        </w:rPr>
+      </w:pPr>
+    </w:p>
+    <w:p>
+      <w:pPr>
+        <w:jc w:val="center"/>
+        <w:rPr>
+          <w:noProof/>
+          <w:lang w:val="en-US"/>
+        </w:rPr>
+      </w:pPr>
+      <w:r>
+        <w:rPr>
+          <w:noProof/>
+          <w:lang w:val="en-US"/>
+        </w:rPr>
+        <w:pict w14:anchorId="5C769934">
+          <v:shape id="_x0000_i1036" type="#_x0000_t75" style="width:481.8pt;height:285.6pt;visibility:visible;mso-wrap-style:square">
+            <v:imagedata r:id="rId13" o:title=""/>
+          </v:shape>
+        </w:pict>
+      </w:r>
+    </w:p>
+    <w:p>
+      <w:pPr>
+        <w:jc w:val="center"/>
+        <w:rPr>
+          <w:noProof/>
+        </w:rPr>
+      </w:pPr>
+      <w:r>
+        <w:rPr>
+          <w:noProof/>
+        </w:rPr>
+        <w:t xml:space="preserve">Рисунок </w:t>
+      </w:r>
+      <w:r>
+        <w:rPr>
+          <w:noProof/>
+        </w:rPr>
+        <w:t xml:space="preserve">&lt;&gt; - </w:t>
+      </w:r>
+      <w:r>
+        <w:rPr>
+          <w:noProof/>
+        </w:rPr>
+        <w:t>Окно с информацией о спутниках</w:t>
+      </w:r>
     </w:p>
     <w:sectPr>
-      <w:footerReference w:type="default" r:id="rId12"/>
+      <w:footerReference w:type="default" r:id="rId14"/>
       <w:pgSz w:w="11906" w:h="16838"/>
       <w:pgMar w:top="1134" w:right="567" w:bottom="1134" w:left="1701" w:header="425" w:footer="709" w:gutter="0"/>
       <w:cols w:space="708"/>
@@ -4857,6 +5346,119 @@
     </w:lvl>
   </w:abstractNum>
   <w:abstractNum w:abstractNumId="3" w15:restartNumberingAfterBreak="0">
+    <w:nsid w:val="355C4D12"/>
+    <w:multiLevelType w:val="hybridMultilevel"/>
+    <w:tmpl w:val="BC14FF6C"/>
+    <w:lvl w:ilvl="0" w:tplc="04190001">
+      <w:start w:val="1"/>
+      <w:numFmt w:val="bullet"/>
+      <w:lvlText w:val=""/>
+      <w:lvlJc w:val="left"/>
+      <w:pPr>
+        <w:ind w:left="720" w:hanging="360"/>
+      </w:pPr>
+      <w:rPr>
+        <w:rFonts w:ascii="Symbol" w:hAnsi="Symbol" w:hint="default"/>
+      </w:rPr>
+    </w:lvl>
+    <w:lvl w:ilvl="1" w:tplc="04190003" w:tentative="1">
+      <w:start w:val="1"/>
+      <w:numFmt w:val="bullet"/>
+      <w:lvlText w:val="o"/>
+      <w:lvlJc w:val="left"/>
+      <w:pPr>
+        <w:ind w:left="1440" w:hanging="360"/>
+      </w:pPr>
+      <w:rPr>
+        <w:rFonts w:ascii="Courier New" w:hAnsi="Courier New" w:cs="Courier New" w:hint="default"/>
+      </w:rPr>
+    </w:lvl>
+    <w:lvl w:ilvl="2" w:tplc="04190005" w:tentative="1">
+      <w:start w:val="1"/>
+      <w:numFmt w:val="bullet"/>
+      <w:lvlText w:val=""/>
+      <w:lvlJc w:val="left"/>
+      <w:pPr>
+        <w:ind w:left="2160" w:hanging="360"/>
+      </w:pPr>
+      <w:rPr>
+        <w:rFonts w:ascii="Wingdings" w:hAnsi="Wingdings" w:hint="default"/>
+      </w:rPr>
+    </w:lvl>
+    <w:lvl w:ilvl="3" w:tplc="04190001" w:tentative="1">
+      <w:start w:val="1"/>
+      <w:numFmt w:val="bullet"/>
+      <w:lvlText w:val=""/>
+      <w:lvlJc w:val="left"/>
+      <w:pPr>
+        <w:ind w:left="2880" w:hanging="360"/>
+      </w:pPr>
+      <w:rPr>
+        <w:rFonts w:ascii="Symbol" w:hAnsi="Symbol" w:hint="default"/>
+      </w:rPr>
+    </w:lvl>
+    <w:lvl w:ilvl="4" w:tplc="04190003" w:tentative="1">
+      <w:start w:val="1"/>
+      <w:numFmt w:val="bullet"/>
+      <w:lvlText w:val="o"/>
+      <w:lvlJc w:val="left"/>
+      <w:pPr>
+        <w:ind w:left="3600" w:hanging="360"/>
+      </w:pPr>
+      <w:rPr>
+        <w:rFonts w:ascii="Courier New" w:hAnsi="Courier New" w:cs="Courier New" w:hint="default"/>
+      </w:rPr>
+    </w:lvl>
+    <w:lvl w:ilvl="5" w:tplc="04190005" w:tentative="1">
+      <w:start w:val="1"/>
+      <w:numFmt w:val="bullet"/>
+      <w:lvlText w:val=""/>
+      <w:lvlJc w:val="left"/>
+      <w:pPr>
+        <w:ind w:left="4320" w:hanging="360"/>
+      </w:pPr>
+      <w:rPr>
+        <w:rFonts w:ascii="Wingdings" w:hAnsi="Wingdings" w:hint="default"/>
+      </w:rPr>
+    </w:lvl>
+    <w:lvl w:ilvl="6" w:tplc="04190001" w:tentative="1">
+      <w:start w:val="1"/>
+      <w:numFmt w:val="bullet"/>
+      <w:lvlText w:val=""/>
+      <w:lvlJc w:val="left"/>
+      <w:pPr>
+        <w:ind w:left="5040" w:hanging="360"/>
+      </w:pPr>
+      <w:rPr>
+        <w:rFonts w:ascii="Symbol" w:hAnsi="Symbol" w:hint="default"/>
+      </w:rPr>
+    </w:lvl>
+    <w:lvl w:ilvl="7" w:tplc="04190003" w:tentative="1">
+      <w:start w:val="1"/>
+      <w:numFmt w:val="bullet"/>
+      <w:lvlText w:val="o"/>
+      <w:lvlJc w:val="left"/>
+      <w:pPr>
+        <w:ind w:left="5760" w:hanging="360"/>
+      </w:pPr>
+      <w:rPr>
+        <w:rFonts w:ascii="Courier New" w:hAnsi="Courier New" w:cs="Courier New" w:hint="default"/>
+      </w:rPr>
+    </w:lvl>
+    <w:lvl w:ilvl="8" w:tplc="04190005" w:tentative="1">
+      <w:start w:val="1"/>
+      <w:numFmt w:val="bullet"/>
+      <w:lvlText w:val=""/>
+      <w:lvlJc w:val="left"/>
+      <w:pPr>
+        <w:ind w:left="6480" w:hanging="360"/>
+      </w:pPr>
+      <w:rPr>
+        <w:rFonts w:ascii="Wingdings" w:hAnsi="Wingdings" w:hint="default"/>
+      </w:rPr>
+    </w:lvl>
+  </w:abstractNum>
+  <w:abstractNum w:abstractNumId="4" w15:restartNumberingAfterBreak="0">
     <w:nsid w:val="36E6422A"/>
     <w:multiLevelType w:val="hybridMultilevel"/>
     <w:tmpl w:val="0016B184"/>
@@ -4980,7 +5582,7 @@
       </w:rPr>
     </w:lvl>
   </w:abstractNum>
-  <w:abstractNum w:abstractNumId="4" w15:restartNumberingAfterBreak="0">
+  <w:abstractNum w:abstractNumId="5" w15:restartNumberingAfterBreak="0">
     <w:nsid w:val="3CD27A42"/>
     <w:multiLevelType w:val="hybridMultilevel"/>
     <w:tmpl w:val="AE9C2690"/>
@@ -5121,7 +5723,7 @@
       </w:rPr>
     </w:lvl>
   </w:abstractNum>
-  <w:abstractNum w:abstractNumId="5" w15:restartNumberingAfterBreak="0">
+  <w:abstractNum w:abstractNumId="6" w15:restartNumberingAfterBreak="0">
     <w:nsid w:val="64A83CEC"/>
     <w:multiLevelType w:val="hybridMultilevel"/>
     <w:tmpl w:val="C360E2A6"/>
@@ -5235,22 +5837,25 @@
     </w:lvl>
   </w:abstractNum>
   <w:num w:numId="1" w16cid:durableId="327757771">
-    <w:abstractNumId w:val="4"/>
+    <w:abstractNumId w:val="5"/>
   </w:num>
   <w:num w:numId="2" w16cid:durableId="735084189">
     <w:abstractNumId w:val="0"/>
   </w:num>
   <w:num w:numId="3" w16cid:durableId="289091202">
-    <w:abstractNumId w:val="3"/>
+    <w:abstractNumId w:val="4"/>
   </w:num>
   <w:num w:numId="4" w16cid:durableId="1700466188">
-    <w:abstractNumId w:val="5"/>
+    <w:abstractNumId w:val="6"/>
   </w:num>
   <w:num w:numId="5" w16cid:durableId="250041950">
     <w:abstractNumId w:val="2"/>
   </w:num>
   <w:num w:numId="6" w16cid:durableId="456874079">
     <w:abstractNumId w:val="1"/>
+  </w:num>
+  <w:num w:numId="7" w16cid:durableId="591549540">
+    <w:abstractNumId w:val="3"/>
   </w:num>
   <w:numIdMacAtCleanup w:val="3"/>
 </w:numbering>
@@ -5647,7 +6252,7 @@
   <w:style w:type="paragraph" w:default="1" w:styleId="a0">
     <w:name w:val="Normal"/>
     <w:qFormat/>
-    <w:rsid w:val="00467347"/>
+    <w:rsid w:val="00D33411"/>
     <w:rPr>
       <w:rFonts w:ascii="Times New Roman" w:eastAsia="Times New Roman" w:hAnsi="Times New Roman"/>
       <w:sz w:val="24"/>
@@ -5832,7 +6437,6 @@
     <w:uiPriority w:val="99"/>
     <w:semiHidden/>
     <w:unhideWhenUsed/>
-    <w:qFormat/>
     <w:tblPr>
       <w:tblInd w:w="0" w:type="dxa"/>
       <w:tblCellMar>
@@ -5955,7 +6559,7 @@
       <w:color w:val="404040"/>
     </w:rPr>
   </w:style>
-  <w:style w:type="paragraph" w:styleId="a4">
+  <w:style w:type="paragraph" w:customStyle="1" w:styleId="a4">
     <w:name w:val="Название"/>
     <w:basedOn w:val="a0"/>
     <w:link w:val="a5"/>
@@ -6035,7 +6639,7 @@
     <w:basedOn w:val="a0"/>
     <w:rsid w:val="00467347"/>
   </w:style>
-  <w:style w:type="paragraph" w:styleId="a">
+  <w:style w:type="paragraph" w:customStyle="1" w:styleId="a">
     <w:name w:val="Обычный (веб)"/>
     <w:basedOn w:val="a0"/>
     <w:uiPriority w:val="99"/>

</xml_diff>